<commit_message>
handling formats of some themes
</commit_message>
<xml_diff>
--- a/data/Дисциплины, программы/Docxs/Организация наземного обслуживания воздушных судов. Базовый курс.docx
+++ b/data/Дисциплины, программы/Docxs/Организация наземного обслуживания воздушных судов. Базовый курс.docx
@@ -1,6 +1,6 @@
 
 <file path=word/document.xml><?xml version="1.0" encoding="utf-8"?>
-<w:document xmlns:wpc="http://schemas.microsoft.com/office/word/2010/wordprocessingCanvas" xmlns:mc="http://schemas.openxmlformats.org/markup-compatibility/2006" xmlns:o="urn:schemas-microsoft-com:office:office" xmlns:r="http://schemas.openxmlformats.org/officeDocument/2006/relationships" xmlns:m="http://schemas.openxmlformats.org/officeDocument/2006/math" xmlns:v="urn:schemas-microsoft-com:vml" xmlns:wp14="http://schemas.microsoft.com/office/word/2010/wordprocessingDrawing" xmlns:wp="http://schemas.openxmlformats.org/drawingml/2006/wordprocessingDrawing" xmlns:w10="urn:schemas-microsoft-com:office:word" xmlns:w="http://schemas.openxmlformats.org/wordprocessingml/2006/main" xmlns:w14="http://schemas.microsoft.com/office/word/2010/wordml" xmlns:w15="http://schemas.microsoft.com/office/word/2012/wordml" xmlns:wpg="http://schemas.microsoft.com/office/word/2010/wordprocessingGroup" xmlns:wpi="http://schemas.microsoft.com/office/word/2010/wordprocessingInk" xmlns:wne="http://schemas.microsoft.com/office/word/2006/wordml" xmlns:wps="http://schemas.microsoft.com/office/word/2010/wordprocessingShape" mc:Ignorable="w14 w15 wp14">
+<w:document xmlns:ve="http://schemas.openxmlformats.org/markup-compatibility/2006" xmlns:o="urn:schemas-microsoft-com:office:office" xmlns:r="http://schemas.openxmlformats.org/officeDocument/2006/relationships" xmlns:m="http://schemas.openxmlformats.org/officeDocument/2006/math" xmlns:v="urn:schemas-microsoft-com:vml" xmlns:wp="http://schemas.openxmlformats.org/drawingml/2006/wordprocessingDrawing" xmlns:w10="urn:schemas-microsoft-com:office:word" xmlns:w="http://schemas.openxmlformats.org/wordprocessingml/2006/main" xmlns:wne="http://schemas.microsoft.com/office/word/2006/wordml">
   <w:body>
     <w:p>
       <w:pPr>
@@ -33,21 +33,7 @@
           <w:b/>
           <w:szCs w:val="24"/>
         </w:rPr>
-        <w:t>БАЗ</w:t>
-      </w:r>
-      <w:r>
-        <w:rPr>
-          <w:b/>
-          <w:szCs w:val="24"/>
-        </w:rPr>
-        <w:t>О</w:t>
-      </w:r>
-      <w:r>
-        <w:rPr>
-          <w:b/>
-          <w:szCs w:val="24"/>
-        </w:rPr>
-        <w:t>ВЫЙ КУРС»</w:t>
+        <w:t>БАЗОВЫЙ КУРС»</w:t>
       </w:r>
     </w:p>
     <w:p>
@@ -152,7 +138,7 @@
           <w:insideV w:val="single" w:sz="4" w:space="0" w:color="auto"/>
         </w:tblBorders>
         <w:tblLayout w:type="fixed"/>
-        <w:tblLook w:val="04A0" w:firstRow="1" w:lastRow="0" w:firstColumn="1" w:lastColumn="0" w:noHBand="0" w:noVBand="1"/>
+        <w:tblLook w:val="04A0"/>
       </w:tblPr>
       <w:tblGrid>
         <w:gridCol w:w="668"/>
@@ -185,8 +171,32 @@
               <w:rPr>
                 <w:szCs w:val="24"/>
               </w:rPr>
-              <w:t>№ п/п</w:t>
-            </w:r>
+              <w:t xml:space="preserve">№ </w:t>
+            </w:r>
+            <w:proofErr w:type="spellStart"/>
+            <w:proofErr w:type="gramStart"/>
+            <w:r>
+              <w:rPr>
+                <w:szCs w:val="24"/>
+              </w:rPr>
+              <w:t>п</w:t>
+            </w:r>
+            <w:proofErr w:type="spellEnd"/>
+            <w:proofErr w:type="gramEnd"/>
+            <w:r>
+              <w:rPr>
+                <w:szCs w:val="24"/>
+              </w:rPr>
+              <w:t>/</w:t>
+            </w:r>
+            <w:proofErr w:type="spellStart"/>
+            <w:r>
+              <w:rPr>
+                <w:szCs w:val="24"/>
+              </w:rPr>
+              <w:t>п</w:t>
+            </w:r>
+            <w:proofErr w:type="spellEnd"/>
           </w:p>
         </w:tc>
         <w:tc>
@@ -576,19 +586,25 @@
               <w:rPr>
                 <w:szCs w:val="24"/>
               </w:rPr>
-              <w:t>Тема 1.1. Международное и нац</w:t>
-            </w:r>
-            <w:r>
-              <w:rPr>
-                <w:szCs w:val="24"/>
-              </w:rPr>
-              <w:t>и</w:t>
-            </w:r>
-            <w:r>
-              <w:rPr>
-                <w:szCs w:val="24"/>
-              </w:rPr>
-              <w:t>ональное воздушное право</w:t>
+              <w:t xml:space="preserve">Тема 1.1. </w:t>
+            </w:r>
+            <w:r>
+              <w:rPr>
+                <w:szCs w:val="24"/>
+              </w:rPr>
+              <w:t>Международное и н</w:t>
+            </w:r>
+            <w:r>
+              <w:rPr>
+                <w:szCs w:val="24"/>
+              </w:rPr>
+              <w:t>а</w:t>
+            </w:r>
+            <w:r>
+              <w:rPr>
+                <w:szCs w:val="24"/>
+              </w:rPr>
+              <w:t>циональное воздушное право</w:t>
             </w:r>
           </w:p>
         </w:tc>
@@ -710,7 +726,13 @@
               <w:rPr>
                 <w:szCs w:val="24"/>
               </w:rPr>
-              <w:t>Тема 1.2. Отраслевые документы</w:t>
+              <w:t xml:space="preserve">Тема </w:t>
+            </w:r>
+            <w:r>
+              <w:rPr>
+                <w:szCs w:val="24"/>
+              </w:rPr>
+              <w:t>1.2. Отраслевые документы</w:t>
             </w:r>
           </w:p>
         </w:tc>
@@ -996,19 +1018,7 @@
               <w:rPr>
                 <w:szCs w:val="24"/>
               </w:rPr>
-              <w:t>.1. Здание аэровокзала и здания оп</w:t>
-            </w:r>
-            <w:r>
-              <w:rPr>
-                <w:szCs w:val="24"/>
-              </w:rPr>
-              <w:t>е</w:t>
-            </w:r>
-            <w:r>
-              <w:rPr>
-                <w:szCs w:val="24"/>
-              </w:rPr>
-              <w:t>ративных служб</w:t>
+              <w:t>.1. Здание аэровокзала и здания оперативных служб</w:t>
             </w:r>
           </w:p>
         </w:tc>
@@ -1147,7 +1157,21 @@
               <w:rPr>
                 <w:szCs w:val="24"/>
               </w:rPr>
-              <w:t xml:space="preserve"> ВПП, пути руления и места стоянки ВС </w:t>
+              <w:t xml:space="preserve"> ВПП, пути руления и места стоянки </w:t>
+            </w:r>
+            <w:proofErr w:type="gramStart"/>
+            <w:r>
+              <w:rPr>
+                <w:szCs w:val="24"/>
+              </w:rPr>
+              <w:t>ВС</w:t>
+            </w:r>
+            <w:proofErr w:type="gramEnd"/>
+            <w:r>
+              <w:rPr>
+                <w:szCs w:val="24"/>
+              </w:rPr>
+              <w:t xml:space="preserve"> </w:t>
             </w:r>
           </w:p>
         </w:tc>
@@ -1701,8 +1725,16 @@
               <w:rPr>
                 <w:szCs w:val="24"/>
               </w:rPr>
-              <w:t>.3. Двери и сервисные люки ВС</w:t>
-            </w:r>
+              <w:t xml:space="preserve">.3. Двери и сервисные люки </w:t>
+            </w:r>
+            <w:proofErr w:type="gramStart"/>
+            <w:r>
+              <w:rPr>
+                <w:szCs w:val="24"/>
+              </w:rPr>
+              <w:t>ВС</w:t>
+            </w:r>
+            <w:proofErr w:type="gramEnd"/>
           </w:p>
         </w:tc>
         <w:tc>
@@ -1825,8 +1857,13 @@
               </w:rPr>
               <w:t xml:space="preserve">.4. </w:t>
             </w:r>
-            <w:r>
-              <w:t>Багажно-грузовые отс</w:t>
+            <w:proofErr w:type="spellStart"/>
+            <w:r>
+              <w:t>Багажно-грузовые</w:t>
+            </w:r>
+            <w:proofErr w:type="spellEnd"/>
+            <w:r>
+              <w:t xml:space="preserve"> отс</w:t>
             </w:r>
             <w:r>
               <w:t>е</w:t>
@@ -1963,21 +2000,35 @@
                 <w:b/>
                 <w:szCs w:val="24"/>
               </w:rPr>
-              <w:t>. Общее понимание наземного обслуживания во</w:t>
+              <w:t>. Общее понимание н</w:t>
             </w:r>
             <w:r>
               <w:rPr>
                 <w:b/>
                 <w:szCs w:val="24"/>
               </w:rPr>
-              <w:t>з</w:t>
+              <w:t>а</w:t>
             </w:r>
             <w:r>
               <w:rPr>
                 <w:b/>
                 <w:szCs w:val="24"/>
               </w:rPr>
-              <w:t>душных судов</w:t>
+              <w:t>земного обслуживания возду</w:t>
+            </w:r>
+            <w:r>
+              <w:rPr>
+                <w:b/>
+                <w:szCs w:val="24"/>
+              </w:rPr>
+              <w:t>ш</w:t>
+            </w:r>
+            <w:r>
+              <w:rPr>
+                <w:b/>
+                <w:szCs w:val="24"/>
+              </w:rPr>
+              <w:t>ных судов</w:t>
             </w:r>
           </w:p>
         </w:tc>
@@ -2099,7 +2150,7 @@
               <w:rPr>
                 <w:szCs w:val="24"/>
               </w:rPr>
-              <w:t>Тема </w:t>
+              <w:t xml:space="preserve">Тема </w:t>
             </w:r>
             <w:r>
               <w:rPr>
@@ -2123,20 +2174,16 @@
               <w:rPr>
                 <w:szCs w:val="24"/>
               </w:rPr>
-              <w:t>служив</w:t>
-            </w:r>
-            <w:r>
-              <w:rPr>
-                <w:szCs w:val="24"/>
-              </w:rPr>
-              <w:t>а</w:t>
-            </w:r>
-            <w:r>
-              <w:rPr>
-                <w:szCs w:val="24"/>
-              </w:rPr>
-              <w:t>нии ВС</w:t>
-            </w:r>
+              <w:t xml:space="preserve">служивании </w:t>
+            </w:r>
+            <w:proofErr w:type="gramStart"/>
+            <w:r>
+              <w:rPr>
+                <w:szCs w:val="24"/>
+              </w:rPr>
+              <w:t>ВС</w:t>
+            </w:r>
+            <w:proofErr w:type="gramEnd"/>
           </w:p>
         </w:tc>
         <w:tc>
@@ -2269,19 +2316,7 @@
               <w:rPr>
                 <w:szCs w:val="24"/>
               </w:rPr>
-              <w:t>служив</w:t>
-            </w:r>
-            <w:r>
-              <w:rPr>
-                <w:szCs w:val="24"/>
-              </w:rPr>
-              <w:t>а</w:t>
-            </w:r>
-            <w:r>
-              <w:rPr>
-                <w:szCs w:val="24"/>
-              </w:rPr>
-              <w:t>нии</w:t>
+              <w:t>служивании</w:t>
             </w:r>
           </w:p>
         </w:tc>
@@ -2957,31 +2992,19 @@
               <w:rPr>
                 <w:szCs w:val="24"/>
               </w:rPr>
-              <w:t xml:space="preserve"> Подготовка/осмотр м</w:t>
-            </w:r>
-            <w:r>
-              <w:rPr>
-                <w:szCs w:val="24"/>
-              </w:rPr>
-              <w:t>е</w:t>
-            </w:r>
-            <w:r>
-              <w:rPr>
-                <w:szCs w:val="24"/>
-              </w:rPr>
-              <w:t>ста стоя</w:t>
-            </w:r>
-            <w:r>
-              <w:rPr>
-                <w:szCs w:val="24"/>
-              </w:rPr>
-              <w:t>н</w:t>
-            </w:r>
-            <w:r>
-              <w:rPr>
-                <w:szCs w:val="24"/>
-              </w:rPr>
-              <w:t>ки</w:t>
+              <w:t xml:space="preserve"> Подготовка/осмотр ме</w:t>
+            </w:r>
+            <w:r>
+              <w:rPr>
+                <w:szCs w:val="24"/>
+              </w:rPr>
+              <w:t>с</w:t>
+            </w:r>
+            <w:r>
+              <w:rPr>
+                <w:szCs w:val="24"/>
+              </w:rPr>
+              <w:t>та стоянки</w:t>
             </w:r>
           </w:p>
         </w:tc>
@@ -3103,8 +3126,16 @@
               <w:rPr>
                 <w:szCs w:val="24"/>
               </w:rPr>
-              <w:t>. Встреча ВС</w:t>
-            </w:r>
+              <w:t xml:space="preserve">. Встреча </w:t>
+            </w:r>
+            <w:proofErr w:type="gramStart"/>
+            <w:r>
+              <w:rPr>
+                <w:szCs w:val="24"/>
+              </w:rPr>
+              <w:t>ВС</w:t>
+            </w:r>
+            <w:proofErr w:type="gramEnd"/>
           </w:p>
         </w:tc>
         <w:tc>
@@ -3225,8 +3256,16 @@
               <w:rPr>
                 <w:szCs w:val="24"/>
               </w:rPr>
-              <w:t>. Внешний осмотр ВС</w:t>
-            </w:r>
+              <w:t xml:space="preserve">. Внешний осмотр </w:t>
+            </w:r>
+            <w:proofErr w:type="gramStart"/>
+            <w:r>
+              <w:rPr>
+                <w:szCs w:val="24"/>
+              </w:rPr>
+              <w:t>ВС</w:t>
+            </w:r>
+            <w:proofErr w:type="gramEnd"/>
           </w:p>
         </w:tc>
         <w:tc>
@@ -3353,19 +3392,19 @@
               <w:rPr>
                 <w:szCs w:val="24"/>
               </w:rPr>
-              <w:t>. Установка/отгон сре</w:t>
-            </w:r>
-            <w:r>
-              <w:rPr>
-                <w:szCs w:val="24"/>
-              </w:rPr>
-              <w:t>д</w:t>
-            </w:r>
-            <w:r>
-              <w:rPr>
-                <w:szCs w:val="24"/>
-              </w:rPr>
-              <w:t>ства посадки/высадки пассажиров</w:t>
+              <w:t>. Установка/отгон средс</w:t>
+            </w:r>
+            <w:r>
+              <w:rPr>
+                <w:szCs w:val="24"/>
+              </w:rPr>
+              <w:t>т</w:t>
+            </w:r>
+            <w:r>
+              <w:rPr>
+                <w:szCs w:val="24"/>
+              </w:rPr>
+              <w:t>ва посадки/высадки пассажиров</w:t>
             </w:r>
           </w:p>
         </w:tc>
@@ -3657,20 +3696,16 @@
               <w:rPr>
                 <w:szCs w:val="24"/>
               </w:rPr>
-              <w:t>рей и л</w:t>
-            </w:r>
-            <w:r>
-              <w:rPr>
-                <w:szCs w:val="24"/>
-              </w:rPr>
-              <w:t>ю</w:t>
-            </w:r>
-            <w:r>
-              <w:rPr>
-                <w:szCs w:val="24"/>
-              </w:rPr>
-              <w:t>ков ВС</w:t>
-            </w:r>
+              <w:t xml:space="preserve">рей и люков </w:t>
+            </w:r>
+            <w:proofErr w:type="gramStart"/>
+            <w:r>
+              <w:rPr>
+                <w:szCs w:val="24"/>
+              </w:rPr>
+              <w:t>ВС</w:t>
+            </w:r>
+            <w:proofErr w:type="gramEnd"/>
           </w:p>
         </w:tc>
         <w:tc>
@@ -4089,8 +4124,16 @@
               <w:rPr>
                 <w:szCs w:val="24"/>
               </w:rPr>
-              <w:t>ной системы ВС</w:t>
-            </w:r>
+              <w:t xml:space="preserve">ной системы </w:t>
+            </w:r>
+            <w:proofErr w:type="gramStart"/>
+            <w:r>
+              <w:rPr>
+                <w:szCs w:val="24"/>
+              </w:rPr>
+              <w:t>ВС</w:t>
+            </w:r>
+            <w:proofErr w:type="gramEnd"/>
           </w:p>
         </w:tc>
         <w:tc>
@@ -4205,8 +4248,16 @@
               <w:rPr>
                 <w:szCs w:val="24"/>
               </w:rPr>
-              <w:t>Тема 5.13. Обслуживание водяной системы ВС</w:t>
-            </w:r>
+              <w:t xml:space="preserve">Тема 5.13. Обслуживание водяной системы </w:t>
+            </w:r>
+            <w:proofErr w:type="gramStart"/>
+            <w:r>
+              <w:rPr>
+                <w:szCs w:val="24"/>
+              </w:rPr>
+              <w:t>ВС</w:t>
+            </w:r>
+            <w:proofErr w:type="gramEnd"/>
           </w:p>
         </w:tc>
         <w:tc>
@@ -4455,8 +4506,16 @@
               <w:rPr>
                 <w:szCs w:val="24"/>
               </w:rPr>
-              <w:t>. Запуск двигателей ВС</w:t>
-            </w:r>
+              <w:t xml:space="preserve">. Запуск двигателей </w:t>
+            </w:r>
+            <w:proofErr w:type="gramStart"/>
+            <w:r>
+              <w:rPr>
+                <w:szCs w:val="24"/>
+              </w:rPr>
+              <w:t>ВС</w:t>
+            </w:r>
+            <w:proofErr w:type="gramEnd"/>
           </w:p>
         </w:tc>
         <w:tc>
@@ -4577,7 +4636,21 @@
               <w:rPr>
                 <w:szCs w:val="24"/>
               </w:rPr>
-              <w:t xml:space="preserve">. Буксировка ВС </w:t>
+              <w:t xml:space="preserve">. Буксировка </w:t>
+            </w:r>
+            <w:proofErr w:type="gramStart"/>
+            <w:r>
+              <w:rPr>
+                <w:szCs w:val="24"/>
+              </w:rPr>
+              <w:t>ВС</w:t>
+            </w:r>
+            <w:proofErr w:type="gramEnd"/>
+            <w:r>
+              <w:rPr>
+                <w:szCs w:val="24"/>
+              </w:rPr>
+              <w:t xml:space="preserve"> </w:t>
             </w:r>
           </w:p>
         </w:tc>
@@ -4711,7 +4784,14 @@
               <w:rPr>
                 <w:szCs w:val="24"/>
               </w:rPr>
-              <w:t>. Противообледенител</w:t>
+              <w:t xml:space="preserve">. </w:t>
+            </w:r>
+            <w:proofErr w:type="spellStart"/>
+            <w:r>
+              <w:rPr>
+                <w:szCs w:val="24"/>
+              </w:rPr>
+              <w:t>Противообледенител</w:t>
             </w:r>
             <w:r>
               <w:rPr>
@@ -4723,20 +4803,23 @@
               <w:rPr>
                 <w:szCs w:val="24"/>
               </w:rPr>
-              <w:t>ная обр</w:t>
-            </w:r>
-            <w:r>
-              <w:rPr>
-                <w:szCs w:val="24"/>
-              </w:rPr>
-              <w:t>а</w:t>
-            </w:r>
-            <w:r>
-              <w:rPr>
-                <w:szCs w:val="24"/>
-              </w:rPr>
-              <w:t>ботка ВС</w:t>
-            </w:r>
+              <w:t>ная</w:t>
+            </w:r>
+            <w:proofErr w:type="spellEnd"/>
+            <w:r>
+              <w:rPr>
+                <w:szCs w:val="24"/>
+              </w:rPr>
+              <w:t xml:space="preserve"> обработка </w:t>
+            </w:r>
+            <w:proofErr w:type="gramStart"/>
+            <w:r>
+              <w:rPr>
+                <w:szCs w:val="24"/>
+              </w:rPr>
+              <w:t>ВС</w:t>
+            </w:r>
+            <w:proofErr w:type="gramEnd"/>
           </w:p>
         </w:tc>
         <w:tc>
@@ -4857,8 +4940,16 @@
               <w:rPr>
                 <w:szCs w:val="24"/>
               </w:rPr>
-              <w:t>. Общие сведения по центровке и контролю загрузки ВС</w:t>
-            </w:r>
+              <w:t xml:space="preserve">. Общие сведения по центровке и контролю загрузки </w:t>
+            </w:r>
+            <w:proofErr w:type="gramStart"/>
+            <w:r>
+              <w:rPr>
+                <w:szCs w:val="24"/>
+              </w:rPr>
+              <w:t>ВС</w:t>
+            </w:r>
+            <w:proofErr w:type="gramEnd"/>
           </w:p>
         </w:tc>
         <w:tc>
@@ -5401,8 +5492,16 @@
               <w:rPr>
                 <w:szCs w:val="24"/>
               </w:rPr>
-              <w:t>ники в зоне обслуживания ВС</w:t>
-            </w:r>
+              <w:t xml:space="preserve">ники в зоне обслуживания </w:t>
+            </w:r>
+            <w:proofErr w:type="gramStart"/>
+            <w:r>
+              <w:rPr>
+                <w:szCs w:val="24"/>
+              </w:rPr>
+              <w:t>ВС</w:t>
+            </w:r>
+            <w:proofErr w:type="gramEnd"/>
           </w:p>
         </w:tc>
         <w:tc>
@@ -5956,8 +6055,16 @@
               <w:rPr>
                 <w:szCs w:val="24"/>
               </w:rPr>
-              <w:t>. Утечка и разливы ГСМ в зоне обслуживания ВС</w:t>
-            </w:r>
+              <w:t xml:space="preserve">. Утечка и разливы ГСМ в зоне обслуживания </w:t>
+            </w:r>
+            <w:proofErr w:type="gramStart"/>
+            <w:r>
+              <w:rPr>
+                <w:szCs w:val="24"/>
+              </w:rPr>
+              <w:t>ВС</w:t>
+            </w:r>
+            <w:proofErr w:type="gramEnd"/>
           </w:p>
         </w:tc>
         <w:tc>
@@ -6084,8 +6191,16 @@
               <w:rPr>
                 <w:szCs w:val="24"/>
               </w:rPr>
-              <w:t>Пожар на воздушном судне, в зоне обслуживания ВС</w:t>
-            </w:r>
+              <w:t xml:space="preserve">Пожар на воздушном судне, в зоне обслуживания </w:t>
+            </w:r>
+            <w:proofErr w:type="gramStart"/>
+            <w:r>
+              <w:rPr>
+                <w:szCs w:val="24"/>
+              </w:rPr>
+              <w:t>ВС</w:t>
+            </w:r>
+            <w:proofErr w:type="gramEnd"/>
           </w:p>
         </w:tc>
         <w:tc>
@@ -6200,7 +6315,21 @@
               <w:rPr>
                 <w:szCs w:val="24"/>
               </w:rPr>
-              <w:t>Тема 6.4 Эвакуация ВС с летного поля, потерявшего способность двигаться самостоятельно</w:t>
+              <w:t xml:space="preserve">Тема 6.4 Эвакуация </w:t>
+            </w:r>
+            <w:proofErr w:type="gramStart"/>
+            <w:r>
+              <w:rPr>
+                <w:szCs w:val="24"/>
+              </w:rPr>
+              <w:t>ВС</w:t>
+            </w:r>
+            <w:proofErr w:type="gramEnd"/>
+            <w:r>
+              <w:rPr>
+                <w:szCs w:val="24"/>
+              </w:rPr>
+              <w:t xml:space="preserve"> с летного поля, потерявшего способность двигаться самостоятельно</w:t>
             </w:r>
           </w:p>
         </w:tc>
@@ -6620,19 +6749,7 @@
               <w:rPr>
                 <w:szCs w:val="24"/>
               </w:rPr>
-              <w:t>.2. Культура безопа</w:t>
-            </w:r>
-            <w:r>
-              <w:rPr>
-                <w:szCs w:val="24"/>
-              </w:rPr>
-              <w:t>с</w:t>
-            </w:r>
-            <w:r>
-              <w:rPr>
-                <w:szCs w:val="24"/>
-              </w:rPr>
-              <w:t>ности. Система добровольных сообщ</w:t>
+              <w:t>.2. Культура безопасности. Система добровольных сообщ</w:t>
             </w:r>
             <w:r>
               <w:rPr>
@@ -6780,19 +6897,7 @@
               <w:rPr>
                 <w:szCs w:val="24"/>
               </w:rPr>
-              <w:t>нала в о</w:t>
-            </w:r>
-            <w:r>
-              <w:rPr>
-                <w:szCs w:val="24"/>
-              </w:rPr>
-              <w:t>б</w:t>
-            </w:r>
-            <w:r>
-              <w:rPr>
-                <w:szCs w:val="24"/>
-              </w:rPr>
-              <w:t>ласти СУБП</w:t>
+              <w:t>нала в области СУБП</w:t>
             </w:r>
           </w:p>
         </w:tc>
@@ -6918,21 +7023,7 @@
                 <w:b/>
                 <w:szCs w:val="24"/>
               </w:rPr>
-              <w:t>. Человеческий фактор в авиационной де</w:t>
-            </w:r>
-            <w:r>
-              <w:rPr>
-                <w:b/>
-                <w:szCs w:val="24"/>
-              </w:rPr>
-              <w:t>я</w:t>
-            </w:r>
-            <w:r>
-              <w:rPr>
-                <w:b/>
-                <w:szCs w:val="24"/>
-              </w:rPr>
-              <w:t>тельности</w:t>
+              <w:t>. Человеческий фактор в авиационной деятельности</w:t>
             </w:r>
           </w:p>
         </w:tc>
@@ -7072,19 +7163,7 @@
               <w:rPr>
                 <w:szCs w:val="24"/>
               </w:rPr>
-              <w:t>.1. Концепция влияния ЧФ в ави</w:t>
-            </w:r>
-            <w:r>
-              <w:rPr>
-                <w:szCs w:val="24"/>
-              </w:rPr>
-              <w:t>а</w:t>
-            </w:r>
-            <w:r>
-              <w:rPr>
-                <w:szCs w:val="24"/>
-              </w:rPr>
-              <w:t>ции</w:t>
+              <w:t>.1. Концепция влияния ЧФ в авиации</w:t>
             </w:r>
           </w:p>
         </w:tc>
@@ -7359,19 +7438,7 @@
               <w:rPr>
                 <w:szCs w:val="24"/>
               </w:rPr>
-              <w:t>.3. Основные принципы учёта ЧФ. Стандарты ИКАО и их реализ</w:t>
-            </w:r>
-            <w:r>
-              <w:rPr>
-                <w:szCs w:val="24"/>
-              </w:rPr>
-              <w:t>а</w:t>
-            </w:r>
-            <w:r>
-              <w:rPr>
-                <w:szCs w:val="24"/>
-              </w:rPr>
-              <w:t>ция на практике</w:t>
+              <w:t>.3. Основные принципы учёта ЧФ. Стандарты ИКАО и их реализация на практике</w:t>
             </w:r>
           </w:p>
         </w:tc>
@@ -7735,7 +7802,7 @@
 </file>
 
 <file path=word/endnotes.xml><?xml version="1.0" encoding="utf-8"?>
-<w:endnotes xmlns:wpc="http://schemas.microsoft.com/office/word/2010/wordprocessingCanvas" xmlns:mc="http://schemas.openxmlformats.org/markup-compatibility/2006" xmlns:o="urn:schemas-microsoft-com:office:office" xmlns:r="http://schemas.openxmlformats.org/officeDocument/2006/relationships" xmlns:m="http://schemas.openxmlformats.org/officeDocument/2006/math" xmlns:v="urn:schemas-microsoft-com:vml" xmlns:wp14="http://schemas.microsoft.com/office/word/2010/wordprocessingDrawing" xmlns:wp="http://schemas.openxmlformats.org/drawingml/2006/wordprocessingDrawing" xmlns:w10="urn:schemas-microsoft-com:office:word" xmlns:w="http://schemas.openxmlformats.org/wordprocessingml/2006/main" xmlns:w14="http://schemas.microsoft.com/office/word/2010/wordml" xmlns:w15="http://schemas.microsoft.com/office/word/2012/wordml" xmlns:wpg="http://schemas.microsoft.com/office/word/2010/wordprocessingGroup" xmlns:wpi="http://schemas.microsoft.com/office/word/2010/wordprocessingInk" xmlns:wne="http://schemas.microsoft.com/office/word/2006/wordml" xmlns:wps="http://schemas.microsoft.com/office/word/2010/wordprocessingShape" mc:Ignorable="w14 w15 wp14">
+<w:endnotes xmlns:ve="http://schemas.openxmlformats.org/markup-compatibility/2006" xmlns:o="urn:schemas-microsoft-com:office:office" xmlns:r="http://schemas.openxmlformats.org/officeDocument/2006/relationships" xmlns:m="http://schemas.openxmlformats.org/officeDocument/2006/math" xmlns:v="urn:schemas-microsoft-com:vml" xmlns:wp="http://schemas.openxmlformats.org/drawingml/2006/wordprocessingDrawing" xmlns:w10="urn:schemas-microsoft-com:office:word" xmlns:w="http://schemas.openxmlformats.org/wordprocessingml/2006/main" xmlns:wne="http://schemas.microsoft.com/office/word/2006/wordml">
   <w:endnote w:type="separator" w:id="-1">
     <w:p>
       <w:r>
@@ -7754,7 +7821,7 @@
 </file>
 
 <file path=word/footer1.xml><?xml version="1.0" encoding="utf-8"?>
-<w:ftr xmlns:wpc="http://schemas.microsoft.com/office/word/2010/wordprocessingCanvas" xmlns:mc="http://schemas.openxmlformats.org/markup-compatibility/2006" xmlns:o="urn:schemas-microsoft-com:office:office" xmlns:r="http://schemas.openxmlformats.org/officeDocument/2006/relationships" xmlns:m="http://schemas.openxmlformats.org/officeDocument/2006/math" xmlns:v="urn:schemas-microsoft-com:vml" xmlns:wp14="http://schemas.microsoft.com/office/word/2010/wordprocessingDrawing" xmlns:wp="http://schemas.openxmlformats.org/drawingml/2006/wordprocessingDrawing" xmlns:w10="urn:schemas-microsoft-com:office:word" xmlns:w="http://schemas.openxmlformats.org/wordprocessingml/2006/main" xmlns:w14="http://schemas.microsoft.com/office/word/2010/wordml" xmlns:w15="http://schemas.microsoft.com/office/word/2012/wordml" xmlns:wpg="http://schemas.microsoft.com/office/word/2010/wordprocessingGroup" xmlns:wpi="http://schemas.microsoft.com/office/word/2010/wordprocessingInk" xmlns:wne="http://schemas.microsoft.com/office/word/2006/wordml" xmlns:wps="http://schemas.microsoft.com/office/word/2010/wordprocessingShape" mc:Ignorable="w14 w15 wp14">
+<w:ftr xmlns:ve="http://schemas.openxmlformats.org/markup-compatibility/2006" xmlns:o="urn:schemas-microsoft-com:office:office" xmlns:r="http://schemas.openxmlformats.org/officeDocument/2006/relationships" xmlns:m="http://schemas.openxmlformats.org/officeDocument/2006/math" xmlns:v="urn:schemas-microsoft-com:vml" xmlns:wp="http://schemas.openxmlformats.org/drawingml/2006/wordprocessingDrawing" xmlns:w10="urn:schemas-microsoft-com:office:word" xmlns:w="http://schemas.openxmlformats.org/wordprocessingml/2006/main" xmlns:wne="http://schemas.microsoft.com/office/word/2006/wordml">
   <w:p>
     <w:pPr>
       <w:pStyle w:val="ab"/>
@@ -7767,7 +7834,7 @@
 </file>
 
 <file path=word/footer2.xml><?xml version="1.0" encoding="utf-8"?>
-<w:ftr xmlns:wpc="http://schemas.microsoft.com/office/word/2010/wordprocessingCanvas" xmlns:mc="http://schemas.openxmlformats.org/markup-compatibility/2006" xmlns:o="urn:schemas-microsoft-com:office:office" xmlns:r="http://schemas.openxmlformats.org/officeDocument/2006/relationships" xmlns:m="http://schemas.openxmlformats.org/officeDocument/2006/math" xmlns:v="urn:schemas-microsoft-com:vml" xmlns:wp14="http://schemas.microsoft.com/office/word/2010/wordprocessingDrawing" xmlns:wp="http://schemas.openxmlformats.org/drawingml/2006/wordprocessingDrawing" xmlns:w10="urn:schemas-microsoft-com:office:word" xmlns:w="http://schemas.openxmlformats.org/wordprocessingml/2006/main" xmlns:w14="http://schemas.microsoft.com/office/word/2010/wordml" xmlns:w15="http://schemas.microsoft.com/office/word/2012/wordml" xmlns:wpg="http://schemas.microsoft.com/office/word/2010/wordprocessingGroup" xmlns:wpi="http://schemas.microsoft.com/office/word/2010/wordprocessingInk" xmlns:wne="http://schemas.microsoft.com/office/word/2006/wordml" xmlns:wps="http://schemas.microsoft.com/office/word/2010/wordprocessingShape" mc:Ignorable="w14 w15 wp14">
+<w:ftr xmlns:ve="http://schemas.openxmlformats.org/markup-compatibility/2006" xmlns:o="urn:schemas-microsoft-com:office:office" xmlns:r="http://schemas.openxmlformats.org/officeDocument/2006/relationships" xmlns:m="http://schemas.openxmlformats.org/officeDocument/2006/math" xmlns:v="urn:schemas-microsoft-com:vml" xmlns:wp="http://schemas.openxmlformats.org/drawingml/2006/wordprocessingDrawing" xmlns:w10="urn:schemas-microsoft-com:office:word" xmlns:w="http://schemas.openxmlformats.org/wordprocessingml/2006/main" xmlns:wne="http://schemas.microsoft.com/office/word/2006/wordml">
   <w:p>
     <w:pPr>
       <w:spacing w:line="276" w:lineRule="auto"/>
@@ -7809,7 +7876,7 @@
 </file>
 
 <file path=word/footnotes.xml><?xml version="1.0" encoding="utf-8"?>
-<w:footnotes xmlns:wpc="http://schemas.microsoft.com/office/word/2010/wordprocessingCanvas" xmlns:mc="http://schemas.openxmlformats.org/markup-compatibility/2006" xmlns:o="urn:schemas-microsoft-com:office:office" xmlns:r="http://schemas.openxmlformats.org/officeDocument/2006/relationships" xmlns:m="http://schemas.openxmlformats.org/officeDocument/2006/math" xmlns:v="urn:schemas-microsoft-com:vml" xmlns:wp14="http://schemas.microsoft.com/office/word/2010/wordprocessingDrawing" xmlns:wp="http://schemas.openxmlformats.org/drawingml/2006/wordprocessingDrawing" xmlns:w10="urn:schemas-microsoft-com:office:word" xmlns:w="http://schemas.openxmlformats.org/wordprocessingml/2006/main" xmlns:w14="http://schemas.microsoft.com/office/word/2010/wordml" xmlns:w15="http://schemas.microsoft.com/office/word/2012/wordml" xmlns:wpg="http://schemas.microsoft.com/office/word/2010/wordprocessingGroup" xmlns:wpi="http://schemas.microsoft.com/office/word/2010/wordprocessingInk" xmlns:wne="http://schemas.microsoft.com/office/word/2006/wordml" xmlns:wps="http://schemas.microsoft.com/office/word/2010/wordprocessingShape" mc:Ignorable="w14 w15 wp14">
+<w:footnotes xmlns:ve="http://schemas.openxmlformats.org/markup-compatibility/2006" xmlns:o="urn:schemas-microsoft-com:office:office" xmlns:r="http://schemas.openxmlformats.org/officeDocument/2006/relationships" xmlns:m="http://schemas.openxmlformats.org/officeDocument/2006/math" xmlns:v="urn:schemas-microsoft-com:vml" xmlns:wp="http://schemas.openxmlformats.org/drawingml/2006/wordprocessingDrawing" xmlns:w10="urn:schemas-microsoft-com:office:word" xmlns:w="http://schemas.openxmlformats.org/wordprocessingml/2006/main" xmlns:wne="http://schemas.microsoft.com/office/word/2006/wordml">
   <w:footnote w:type="separator" w:id="-1">
     <w:p>
       <w:r>
@@ -7828,7 +7895,7 @@
 </file>
 
 <file path=word/header1.xml><?xml version="1.0" encoding="utf-8"?>
-<w:hdr xmlns:wpc="http://schemas.microsoft.com/office/word/2010/wordprocessingCanvas" xmlns:mc="http://schemas.openxmlformats.org/markup-compatibility/2006" xmlns:o="urn:schemas-microsoft-com:office:office" xmlns:r="http://schemas.openxmlformats.org/officeDocument/2006/relationships" xmlns:m="http://schemas.openxmlformats.org/officeDocument/2006/math" xmlns:v="urn:schemas-microsoft-com:vml" xmlns:wp14="http://schemas.microsoft.com/office/word/2010/wordprocessingDrawing" xmlns:wp="http://schemas.openxmlformats.org/drawingml/2006/wordprocessingDrawing" xmlns:w10="urn:schemas-microsoft-com:office:word" xmlns:w="http://schemas.openxmlformats.org/wordprocessingml/2006/main" xmlns:w14="http://schemas.microsoft.com/office/word/2010/wordml" xmlns:w15="http://schemas.microsoft.com/office/word/2012/wordml" xmlns:wpg="http://schemas.microsoft.com/office/word/2010/wordprocessingGroup" xmlns:wpi="http://schemas.microsoft.com/office/word/2010/wordprocessingInk" xmlns:wne="http://schemas.microsoft.com/office/word/2006/wordml" xmlns:wps="http://schemas.microsoft.com/office/word/2010/wordprocessingShape" mc:Ignorable="w14 w15 wp14">
+<w:hdr xmlns:ve="http://schemas.openxmlformats.org/markup-compatibility/2006" xmlns:o="urn:schemas-microsoft-com:office:office" xmlns:r="http://schemas.openxmlformats.org/officeDocument/2006/relationships" xmlns:m="http://schemas.openxmlformats.org/officeDocument/2006/math" xmlns:v="urn:schemas-microsoft-com:vml" xmlns:wp="http://schemas.openxmlformats.org/drawingml/2006/wordprocessingDrawing" xmlns:w10="urn:schemas-microsoft-com:office:word" xmlns:w="http://schemas.openxmlformats.org/wordprocessingml/2006/main" xmlns:wne="http://schemas.microsoft.com/office/word/2006/wordml">
   <w:tbl>
     <w:tblPr>
       <w:tblW w:w="0" w:type="auto"/>
@@ -7836,7 +7903,7 @@
         <w:bottom w:val="single" w:sz="4" w:space="0" w:color="auto"/>
       </w:tblBorders>
       <w:tblLayout w:type="fixed"/>
-      <w:tblLook w:val="04A0" w:firstRow="1" w:lastRow="0" w:firstColumn="1" w:lastColumn="0" w:noHBand="0" w:noVBand="1"/>
+      <w:tblLook w:val="04A0"/>
     </w:tblPr>
     <w:tblGrid>
       <w:gridCol w:w="1951"/>
@@ -7964,25 +8031,7 @@
               <w:sz w:val="22"/>
               <w:szCs w:val="22"/>
             </w:rPr>
-            <w:t>Программа повышения квал</w:t>
-          </w:r>
-          <w:r>
-            <w:rPr>
-              <w:bCs/>
-              <w:color w:val="000000"/>
-              <w:sz w:val="22"/>
-              <w:szCs w:val="22"/>
-            </w:rPr>
-            <w:t>и</w:t>
-          </w:r>
-          <w:r>
-            <w:rPr>
-              <w:bCs/>
-              <w:color w:val="000000"/>
-              <w:sz w:val="22"/>
-              <w:szCs w:val="22"/>
-            </w:rPr>
-            <w:t>фикации</w:t>
+            <w:t>Программа повышения квалификации</w:t>
           </w:r>
         </w:p>
         <w:p>
@@ -8028,23 +8077,7 @@
               <w:sz w:val="22"/>
               <w:szCs w:val="22"/>
             </w:rPr>
-            <w:t>Б</w:t>
-          </w:r>
-          <w:r>
-            <w:rPr>
-              <w:color w:val="000000"/>
-              <w:sz w:val="22"/>
-              <w:szCs w:val="22"/>
-            </w:rPr>
-            <w:t>а</w:t>
-          </w:r>
-          <w:r>
-            <w:rPr>
-              <w:color w:val="000000"/>
-              <w:sz w:val="22"/>
-              <w:szCs w:val="22"/>
-            </w:rPr>
-            <w:t>зовый курс»</w:t>
+            <w:t>Базовый курс»</w:t>
           </w:r>
         </w:p>
         <w:p>
@@ -8178,85 +8211,17 @@
             </w:rPr>
             <w:t xml:space="preserve"> из </w:t>
           </w:r>
-          <w:r>
-            <w:rPr>
-              <w:color w:val="000000"/>
-              <w:sz w:val="22"/>
-              <w:szCs w:val="12"/>
-              <w:lang w:val="en-US"/>
-            </w:rPr>
-            <w:fldChar w:fldCharType="begin"/>
-          </w:r>
-          <w:r>
-            <w:rPr>
-              <w:color w:val="000000"/>
-              <w:sz w:val="22"/>
-              <w:szCs w:val="12"/>
-              <w:lang w:val="en-US"/>
-            </w:rPr>
-            <w:instrText>NUMPAGES</w:instrText>
-          </w:r>
-          <w:r>
-            <w:rPr>
-              <w:color w:val="000000"/>
-              <w:sz w:val="22"/>
-              <w:szCs w:val="12"/>
-            </w:rPr>
-            <w:instrText xml:space="preserve">  \* </w:instrText>
-          </w:r>
-          <w:r>
-            <w:rPr>
-              <w:color w:val="000000"/>
-              <w:sz w:val="22"/>
-              <w:szCs w:val="12"/>
-              <w:lang w:val="en-US"/>
-            </w:rPr>
-            <w:instrText>Arabic</w:instrText>
-          </w:r>
-          <w:r>
-            <w:rPr>
-              <w:color w:val="000000"/>
-              <w:sz w:val="22"/>
-              <w:szCs w:val="12"/>
-            </w:rPr>
-            <w:instrText xml:space="preserve">  \* </w:instrText>
-          </w:r>
-          <w:r>
-            <w:rPr>
-              <w:color w:val="000000"/>
-              <w:sz w:val="22"/>
-              <w:szCs w:val="12"/>
-              <w:lang w:val="en-US"/>
-            </w:rPr>
-            <w:instrText>MERGEFORMAT</w:instrText>
-          </w:r>
-          <w:r>
-            <w:rPr>
-              <w:color w:val="000000"/>
-              <w:sz w:val="22"/>
-              <w:szCs w:val="12"/>
-              <w:lang w:val="en-US"/>
-            </w:rPr>
-            <w:fldChar w:fldCharType="separate"/>
-          </w:r>
-          <w:r>
-            <w:rPr>
-              <w:noProof/>
-              <w:color w:val="000000"/>
-              <w:sz w:val="22"/>
-              <w:szCs w:val="12"/>
-            </w:rPr>
-            <w:t>2</w:t>
-          </w:r>
-          <w:r>
-            <w:rPr>
-              <w:color w:val="000000"/>
-              <w:sz w:val="22"/>
-              <w:szCs w:val="12"/>
-              <w:lang w:val="en-US"/>
-            </w:rPr>
-            <w:fldChar w:fldCharType="end"/>
-          </w:r>
+          <w:fldSimple w:instr="NUMPAGES  \* Arabic  \* MERGEFORMAT">
+            <w:r>
+              <w:rPr>
+                <w:noProof/>
+                <w:color w:val="000000"/>
+                <w:sz w:val="22"/>
+                <w:szCs w:val="12"/>
+              </w:rPr>
+              <w:t>3</w:t>
+            </w:r>
+          </w:fldSimple>
         </w:p>
       </w:tc>
     </w:tr>
@@ -8277,11 +8242,11 @@
 </file>
 
 <file path=word/header2.xml><?xml version="1.0" encoding="utf-8"?>
-<w:hdr xmlns:wpc="http://schemas.microsoft.com/office/word/2010/wordprocessingCanvas" xmlns:mc="http://schemas.openxmlformats.org/markup-compatibility/2006" xmlns:o="urn:schemas-microsoft-com:office:office" xmlns:r="http://schemas.openxmlformats.org/officeDocument/2006/relationships" xmlns:m="http://schemas.openxmlformats.org/officeDocument/2006/math" xmlns:v="urn:schemas-microsoft-com:vml" xmlns:wp14="http://schemas.microsoft.com/office/word/2010/wordprocessingDrawing" xmlns:wp="http://schemas.openxmlformats.org/drawingml/2006/wordprocessingDrawing" xmlns:w10="urn:schemas-microsoft-com:office:word" xmlns:w="http://schemas.openxmlformats.org/wordprocessingml/2006/main" xmlns:w14="http://schemas.microsoft.com/office/word/2010/wordml" xmlns:w15="http://schemas.microsoft.com/office/word/2012/wordml" xmlns:wpg="http://schemas.microsoft.com/office/word/2010/wordprocessingGroup" xmlns:wpi="http://schemas.microsoft.com/office/word/2010/wordprocessingInk" xmlns:wne="http://schemas.microsoft.com/office/word/2006/wordml" xmlns:wps="http://schemas.microsoft.com/office/word/2010/wordprocessingShape" mc:Ignorable="w14 w15 wp14">
+<w:hdr xmlns:ve="http://schemas.openxmlformats.org/markup-compatibility/2006" xmlns:o="urn:schemas-microsoft-com:office:office" xmlns:r="http://schemas.openxmlformats.org/officeDocument/2006/relationships" xmlns:m="http://schemas.openxmlformats.org/officeDocument/2006/math" xmlns:v="urn:schemas-microsoft-com:vml" xmlns:wp="http://schemas.openxmlformats.org/drawingml/2006/wordprocessingDrawing" xmlns:w10="urn:schemas-microsoft-com:office:word" xmlns:w="http://schemas.openxmlformats.org/wordprocessingml/2006/main" xmlns:wne="http://schemas.microsoft.com/office/word/2006/wordml">
   <w:tbl>
     <w:tblPr>
       <w:tblW w:w="0" w:type="auto"/>
-      <w:tblLook w:val="04A0" w:firstRow="1" w:lastRow="0" w:firstColumn="1" w:lastColumn="0" w:noHBand="0" w:noVBand="1"/>
+      <w:tblLook w:val="04A0"/>
     </w:tblPr>
     <w:tblGrid>
       <w:gridCol w:w="3085"/>
@@ -8357,32 +8322,23 @@
   <w:p>
     <w:pPr>
       <w:pStyle w:val="a9"/>
-      <w:rPr>
-        <w:lang w:val="en-US"/>
-      </w:rPr>
     </w:pPr>
   </w:p>
   <w:p>
     <w:pPr>
       <w:pStyle w:val="a9"/>
-      <w:rPr>
-        <w:lang w:val="en-US"/>
-      </w:rPr>
     </w:pPr>
   </w:p>
   <w:p>
     <w:pPr>
       <w:pStyle w:val="a9"/>
-      <w:rPr>
-        <w:lang w:val="en-US"/>
-      </w:rPr>
     </w:pPr>
   </w:p>
 </w:hdr>
 </file>
 
 <file path=word/numbering.xml><?xml version="1.0" encoding="utf-8"?>
-<w:numbering xmlns:wpc="http://schemas.microsoft.com/office/word/2010/wordprocessingCanvas" xmlns:mc="http://schemas.openxmlformats.org/markup-compatibility/2006" xmlns:o="urn:schemas-microsoft-com:office:office" xmlns:r="http://schemas.openxmlformats.org/officeDocument/2006/relationships" xmlns:m="http://schemas.openxmlformats.org/officeDocument/2006/math" xmlns:v="urn:schemas-microsoft-com:vml" xmlns:wp14="http://schemas.microsoft.com/office/word/2010/wordprocessingDrawing" xmlns:wp="http://schemas.openxmlformats.org/drawingml/2006/wordprocessingDrawing" xmlns:w10="urn:schemas-microsoft-com:office:word" xmlns:w="http://schemas.openxmlformats.org/wordprocessingml/2006/main" xmlns:w14="http://schemas.microsoft.com/office/word/2010/wordml" xmlns:w15="http://schemas.microsoft.com/office/word/2012/wordml" xmlns:wpg="http://schemas.microsoft.com/office/word/2010/wordprocessingGroup" xmlns:wpi="http://schemas.microsoft.com/office/word/2010/wordprocessingInk" xmlns:wne="http://schemas.microsoft.com/office/word/2006/wordml" xmlns:wps="http://schemas.microsoft.com/office/word/2010/wordprocessingShape" mc:Ignorable="w14 w15 wp14">
+<w:numbering xmlns:ve="http://schemas.openxmlformats.org/markup-compatibility/2006" xmlns:o="urn:schemas-microsoft-com:office:office" xmlns:r="http://schemas.openxmlformats.org/officeDocument/2006/relationships" xmlns:m="http://schemas.openxmlformats.org/officeDocument/2006/math" xmlns:v="urn:schemas-microsoft-com:vml" xmlns:wp="http://schemas.openxmlformats.org/drawingml/2006/wordprocessingDrawing" xmlns:w10="urn:schemas-microsoft-com:office:word" xmlns:w="http://schemas.openxmlformats.org/wordprocessingml/2006/main" xmlns:wne="http://schemas.microsoft.com/office/word/2006/wordml">
   <w:abstractNum w:abstractNumId="0">
     <w:nsid w:val="00AD0A2A"/>
     <w:multiLevelType w:val="hybridMultilevel"/>
@@ -10541,7 +10497,7 @@
 </file>
 
 <file path=word/styles.xml><?xml version="1.0" encoding="utf-8"?>
-<w:styles xmlns:mc="http://schemas.openxmlformats.org/markup-compatibility/2006" xmlns:r="http://schemas.openxmlformats.org/officeDocument/2006/relationships" xmlns:w="http://schemas.openxmlformats.org/wordprocessingml/2006/main" xmlns:w14="http://schemas.microsoft.com/office/word/2010/wordml" xmlns:w15="http://schemas.microsoft.com/office/word/2012/wordml" mc:Ignorable="w14 w15">
+<w:styles xmlns:r="http://schemas.openxmlformats.org/officeDocument/2006/relationships" xmlns:w="http://schemas.openxmlformats.org/wordprocessingml/2006/main">
   <w:docDefaults>
     <w:rPrDefault>
       <w:rPr>
@@ -10551,7 +10507,7 @@
     </w:rPrDefault>
     <w:pPrDefault/>
   </w:docDefaults>
-  <w:latentStyles w:defLockedState="0" w:defUIPriority="0" w:defSemiHidden="0" w:defUnhideWhenUsed="0" w:defQFormat="0" w:count="371">
+  <w:latentStyles w:defLockedState="0" w:defUIPriority="0" w:defSemiHidden="0" w:defUnhideWhenUsed="0" w:defQFormat="0" w:count="267">
     <w:lsdException w:name="Normal" w:qFormat="1"/>
     <w:lsdException w:name="heading 1" w:qFormat="1"/>
     <w:lsdException w:name="heading 2" w:qFormat="1"/>
@@ -10684,114 +10640,11 @@
     <w:lsdException w:name="Book Title" w:uiPriority="33" w:qFormat="1"/>
     <w:lsdException w:name="Bibliography" w:semiHidden="1" w:uiPriority="37" w:unhideWhenUsed="1"/>
     <w:lsdException w:name="TOC Heading" w:semiHidden="1" w:uiPriority="39" w:unhideWhenUsed="1" w:qFormat="1"/>
-    <w:lsdException w:name="Plain Table 1" w:uiPriority="41"/>
-    <w:lsdException w:name="Plain Table 2" w:uiPriority="42"/>
-    <w:lsdException w:name="Plain Table 3" w:uiPriority="43"/>
-    <w:lsdException w:name="Plain Table 4" w:uiPriority="44"/>
-    <w:lsdException w:name="Plain Table 5" w:uiPriority="45"/>
-    <w:lsdException w:name="Grid Table Light" w:uiPriority="40"/>
-    <w:lsdException w:name="Grid Table 1 Light" w:uiPriority="46"/>
-    <w:lsdException w:name="Grid Table 2" w:uiPriority="47"/>
-    <w:lsdException w:name="Grid Table 3" w:uiPriority="48"/>
-    <w:lsdException w:name="Grid Table 4" w:uiPriority="49"/>
-    <w:lsdException w:name="Grid Table 5 Dark" w:uiPriority="50"/>
-    <w:lsdException w:name="Grid Table 6 Colorful" w:uiPriority="51"/>
-    <w:lsdException w:name="Grid Table 7 Colorful" w:uiPriority="52"/>
-    <w:lsdException w:name="Grid Table 1 Light Accent 1" w:uiPriority="46"/>
-    <w:lsdException w:name="Grid Table 2 Accent 1" w:uiPriority="47"/>
-    <w:lsdException w:name="Grid Table 3 Accent 1" w:uiPriority="48"/>
-    <w:lsdException w:name="Grid Table 4 Accent 1" w:uiPriority="49"/>
-    <w:lsdException w:name="Grid Table 5 Dark Accent 1" w:uiPriority="50"/>
-    <w:lsdException w:name="Grid Table 6 Colorful Accent 1" w:uiPriority="51"/>
-    <w:lsdException w:name="Grid Table 7 Colorful Accent 1" w:uiPriority="52"/>
-    <w:lsdException w:name="Grid Table 1 Light Accent 2" w:uiPriority="46"/>
-    <w:lsdException w:name="Grid Table 2 Accent 2" w:uiPriority="47"/>
-    <w:lsdException w:name="Grid Table 3 Accent 2" w:uiPriority="48"/>
-    <w:lsdException w:name="Grid Table 4 Accent 2" w:uiPriority="49"/>
-    <w:lsdException w:name="Grid Table 5 Dark Accent 2" w:uiPriority="50"/>
-    <w:lsdException w:name="Grid Table 6 Colorful Accent 2" w:uiPriority="51"/>
-    <w:lsdException w:name="Grid Table 7 Colorful Accent 2" w:uiPriority="52"/>
-    <w:lsdException w:name="Grid Table 1 Light Accent 3" w:uiPriority="46"/>
-    <w:lsdException w:name="Grid Table 2 Accent 3" w:uiPriority="47"/>
-    <w:lsdException w:name="Grid Table 3 Accent 3" w:uiPriority="48"/>
-    <w:lsdException w:name="Grid Table 4 Accent 3" w:uiPriority="49"/>
-    <w:lsdException w:name="Grid Table 5 Dark Accent 3" w:uiPriority="50"/>
-    <w:lsdException w:name="Grid Table 6 Colorful Accent 3" w:uiPriority="51"/>
-    <w:lsdException w:name="Grid Table 7 Colorful Accent 3" w:uiPriority="52"/>
-    <w:lsdException w:name="Grid Table 1 Light Accent 4" w:uiPriority="46"/>
-    <w:lsdException w:name="Grid Table 2 Accent 4" w:uiPriority="47"/>
-    <w:lsdException w:name="Grid Table 3 Accent 4" w:uiPriority="48"/>
-    <w:lsdException w:name="Grid Table 4 Accent 4" w:uiPriority="49"/>
-    <w:lsdException w:name="Grid Table 5 Dark Accent 4" w:uiPriority="50"/>
-    <w:lsdException w:name="Grid Table 6 Colorful Accent 4" w:uiPriority="51"/>
-    <w:lsdException w:name="Grid Table 7 Colorful Accent 4" w:uiPriority="52"/>
-    <w:lsdException w:name="Grid Table 1 Light Accent 5" w:uiPriority="46"/>
-    <w:lsdException w:name="Grid Table 2 Accent 5" w:uiPriority="47"/>
-    <w:lsdException w:name="Grid Table 3 Accent 5" w:uiPriority="48"/>
-    <w:lsdException w:name="Grid Table 4 Accent 5" w:uiPriority="49"/>
-    <w:lsdException w:name="Grid Table 5 Dark Accent 5" w:uiPriority="50"/>
-    <w:lsdException w:name="Grid Table 6 Colorful Accent 5" w:uiPriority="51"/>
-    <w:lsdException w:name="Grid Table 7 Colorful Accent 5" w:uiPriority="52"/>
-    <w:lsdException w:name="Grid Table 1 Light Accent 6" w:uiPriority="46"/>
-    <w:lsdException w:name="Grid Table 2 Accent 6" w:uiPriority="47"/>
-    <w:lsdException w:name="Grid Table 3 Accent 6" w:uiPriority="48"/>
-    <w:lsdException w:name="Grid Table 4 Accent 6" w:uiPriority="49"/>
-    <w:lsdException w:name="Grid Table 5 Dark Accent 6" w:uiPriority="50"/>
-    <w:lsdException w:name="Grid Table 6 Colorful Accent 6" w:uiPriority="51"/>
-    <w:lsdException w:name="Grid Table 7 Colorful Accent 6" w:uiPriority="52"/>
-    <w:lsdException w:name="List Table 1 Light" w:uiPriority="46"/>
-    <w:lsdException w:name="List Table 2" w:uiPriority="47"/>
-    <w:lsdException w:name="List Table 3" w:uiPriority="48"/>
-    <w:lsdException w:name="List Table 4" w:uiPriority="49"/>
-    <w:lsdException w:name="List Table 5 Dark" w:uiPriority="50"/>
-    <w:lsdException w:name="List Table 6 Colorful" w:uiPriority="51"/>
-    <w:lsdException w:name="List Table 7 Colorful" w:uiPriority="52"/>
-    <w:lsdException w:name="List Table 1 Light Accent 1" w:uiPriority="46"/>
-    <w:lsdException w:name="List Table 2 Accent 1" w:uiPriority="47"/>
-    <w:lsdException w:name="List Table 3 Accent 1" w:uiPriority="48"/>
-    <w:lsdException w:name="List Table 4 Accent 1" w:uiPriority="49"/>
-    <w:lsdException w:name="List Table 5 Dark Accent 1" w:uiPriority="50"/>
-    <w:lsdException w:name="List Table 6 Colorful Accent 1" w:uiPriority="51"/>
-    <w:lsdException w:name="List Table 7 Colorful Accent 1" w:uiPriority="52"/>
-    <w:lsdException w:name="List Table 1 Light Accent 2" w:uiPriority="46"/>
-    <w:lsdException w:name="List Table 2 Accent 2" w:uiPriority="47"/>
-    <w:lsdException w:name="List Table 3 Accent 2" w:uiPriority="48"/>
-    <w:lsdException w:name="List Table 4 Accent 2" w:uiPriority="49"/>
-    <w:lsdException w:name="List Table 5 Dark Accent 2" w:uiPriority="50"/>
-    <w:lsdException w:name="List Table 6 Colorful Accent 2" w:uiPriority="51"/>
-    <w:lsdException w:name="List Table 7 Colorful Accent 2" w:uiPriority="52"/>
-    <w:lsdException w:name="List Table 1 Light Accent 3" w:uiPriority="46"/>
-    <w:lsdException w:name="List Table 2 Accent 3" w:uiPriority="47"/>
-    <w:lsdException w:name="List Table 3 Accent 3" w:uiPriority="48"/>
-    <w:lsdException w:name="List Table 4 Accent 3" w:uiPriority="49"/>
-    <w:lsdException w:name="List Table 5 Dark Accent 3" w:uiPriority="50"/>
-    <w:lsdException w:name="List Table 6 Colorful Accent 3" w:uiPriority="51"/>
-    <w:lsdException w:name="List Table 7 Colorful Accent 3" w:uiPriority="52"/>
-    <w:lsdException w:name="List Table 1 Light Accent 4" w:uiPriority="46"/>
-    <w:lsdException w:name="List Table 2 Accent 4" w:uiPriority="47"/>
-    <w:lsdException w:name="List Table 3 Accent 4" w:uiPriority="48"/>
-    <w:lsdException w:name="List Table 4 Accent 4" w:uiPriority="49"/>
-    <w:lsdException w:name="List Table 5 Dark Accent 4" w:uiPriority="50"/>
-    <w:lsdException w:name="List Table 6 Colorful Accent 4" w:uiPriority="51"/>
-    <w:lsdException w:name="List Table 7 Colorful Accent 4" w:uiPriority="52"/>
-    <w:lsdException w:name="List Table 1 Light Accent 5" w:uiPriority="46"/>
-    <w:lsdException w:name="List Table 2 Accent 5" w:uiPriority="47"/>
-    <w:lsdException w:name="List Table 3 Accent 5" w:uiPriority="48"/>
-    <w:lsdException w:name="List Table 4 Accent 5" w:uiPriority="49"/>
-    <w:lsdException w:name="List Table 5 Dark Accent 5" w:uiPriority="50"/>
-    <w:lsdException w:name="List Table 6 Colorful Accent 5" w:uiPriority="51"/>
-    <w:lsdException w:name="List Table 7 Colorful Accent 5" w:uiPriority="52"/>
-    <w:lsdException w:name="List Table 1 Light Accent 6" w:uiPriority="46"/>
-    <w:lsdException w:name="List Table 2 Accent 6" w:uiPriority="47"/>
-    <w:lsdException w:name="List Table 3 Accent 6" w:uiPriority="48"/>
-    <w:lsdException w:name="List Table 4 Accent 6" w:uiPriority="49"/>
-    <w:lsdException w:name="List Table 5 Dark Accent 6" w:uiPriority="50"/>
-    <w:lsdException w:name="List Table 6 Colorful Accent 6" w:uiPriority="51"/>
-    <w:lsdException w:name="List Table 7 Colorful Accent 6" w:uiPriority="52"/>
   </w:latentStyles>
   <w:style w:type="paragraph" w:default="1" w:styleId="a">
     <w:name w:val="Normal"/>
     <w:qFormat/>
+    <w:rsid w:val="004609EA"/>
     <w:pPr>
       <w:jc w:val="both"/>
     </w:pPr>
@@ -10814,6 +10667,7 @@
     <w:rPr>
       <w:b/>
       <w:kern w:val="28"/>
+      <w:lang/>
     </w:rPr>
   </w:style>
   <w:style w:type="paragraph" w:styleId="2">
@@ -10822,6 +10676,7 @@
     <w:next w:val="a"/>
     <w:link w:val="20"/>
     <w:qFormat/>
+    <w:rsid w:val="004609EA"/>
     <w:pPr>
       <w:keepNext/>
       <w:ind w:right="-949"/>
@@ -10837,6 +10692,7 @@
     <w:next w:val="a"/>
     <w:link w:val="30"/>
     <w:qFormat/>
+    <w:rsid w:val="004609EA"/>
     <w:pPr>
       <w:keepNext/>
       <w:jc w:val="center"/>
@@ -10887,11 +10743,16 @@
   </w:style>
   <w:style w:type="character" w:default="1" w:styleId="a0">
     <w:name w:val="Default Paragraph Font"/>
+    <w:uiPriority w:val="1"/>
     <w:semiHidden/>
+    <w:unhideWhenUsed/>
   </w:style>
   <w:style w:type="table" w:default="1" w:styleId="a1">
     <w:name w:val="Normal Table"/>
+    <w:uiPriority w:val="99"/>
     <w:semiHidden/>
+    <w:unhideWhenUsed/>
+    <w:qFormat/>
     <w:tblPr>
       <w:tblInd w:w="0" w:type="dxa"/>
       <w:tblCellMar>
@@ -10904,12 +10765,15 @@
   </w:style>
   <w:style w:type="numbering" w:default="1" w:styleId="a2">
     <w:name w:val="No List"/>
+    <w:uiPriority w:val="99"/>
     <w:semiHidden/>
+    <w:unhideWhenUsed/>
   </w:style>
   <w:style w:type="paragraph" w:styleId="a3">
     <w:name w:val="Body Text"/>
     <w:basedOn w:val="a"/>
     <w:link w:val="a4"/>
+    <w:rsid w:val="004609EA"/>
     <w:pPr>
       <w:ind w:right="-949"/>
       <w:jc w:val="center"/>
@@ -10924,6 +10788,7 @@
     <w:basedOn w:val="a"/>
     <w:link w:val="a6"/>
     <w:semiHidden/>
+    <w:rsid w:val="004609EA"/>
     <w:rPr>
       <w:rFonts w:ascii="Tahoma" w:hAnsi="Tahoma" w:cs="Tahoma"/>
       <w:sz w:val="16"/>
@@ -10934,6 +10799,7 @@
     <w:name w:val="Title"/>
     <w:basedOn w:val="a"/>
     <w:qFormat/>
+    <w:rsid w:val="004609EA"/>
     <w:pPr>
       <w:jc w:val="center"/>
     </w:pPr>
@@ -10946,6 +10812,7 @@
     <w:name w:val="Body Text 2"/>
     <w:basedOn w:val="a"/>
     <w:link w:val="22"/>
+    <w:rsid w:val="004609EA"/>
     <w:pPr>
       <w:jc w:val="center"/>
     </w:pPr>
@@ -10957,6 +10824,7 @@
   <w:style w:type="paragraph" w:customStyle="1" w:styleId="a8">
     <w:name w:val="школа"/>
     <w:basedOn w:val="a"/>
+    <w:rsid w:val="004609EA"/>
     <w:pPr>
       <w:jc w:val="center"/>
     </w:pPr>
@@ -10971,6 +10839,7 @@
     <w:aliases w:val="АВИАКОМПАНИЯ &quot;ТЮМЕНТРАНСГАЗАВИА&quot;  СВИДЕТЕЛЬСТВО ЭКСПЛУАТАНТА  N 433,АВИАКОМПАНИЯ &quot;ТЮМЕНТРАНСГАЗАВИА&quot;  СВИДЕТЕЛЬСТВО  ЭКСПЛУАТАНТА  N 433"/>
     <w:basedOn w:val="a"/>
     <w:link w:val="aa"/>
+    <w:rsid w:val="004609EA"/>
     <w:pPr>
       <w:tabs>
         <w:tab w:val="center" w:pos="4677"/>
@@ -10983,6 +10852,7 @@
     <w:basedOn w:val="a"/>
     <w:link w:val="ac"/>
     <w:uiPriority w:val="99"/>
+    <w:rsid w:val="004609EA"/>
     <w:pPr>
       <w:tabs>
         <w:tab w:val="center" w:pos="4677"/>
@@ -10993,10 +10863,12 @@
   <w:style w:type="character" w:styleId="ad">
     <w:name w:val="page number"/>
     <w:basedOn w:val="a0"/>
+    <w:rsid w:val="004609EA"/>
   </w:style>
   <w:style w:type="paragraph" w:customStyle="1" w:styleId="ae">
     <w:name w:val="текос"/>
     <w:basedOn w:val="a"/>
+    <w:rsid w:val="004609EA"/>
     <w:pPr>
       <w:spacing w:line="360" w:lineRule="auto"/>
     </w:pPr>
@@ -11136,6 +11008,7 @@
   </w:style>
   <w:style w:type="character" w:customStyle="1" w:styleId="aa">
     <w:name w:val="Верхний колонтитул Знак"/>
+    <w:aliases w:val="АВИАКОМПАНИЯ &quot;ТЮМЕНТРАНСГАЗАВИА&quot;  СВИДЕТЕЛЬСТВО ЭКСПЛУАТАНТА  N 433 Знак,АВИАКОМПАНИЯ &quot;ТЮМЕНТРАНСГАЗАВИА&quot;  СВИДЕТЕЛЬСТВО  ЭКСПЛУАТАНТА  N 433 Знак"/>
     <w:link w:val="a9"/>
     <w:locked/>
     <w:rsid w:val="00D4201C"/>
@@ -11157,7 +11030,7 @@
     </w:rPr>
   </w:style>
   <w:style w:type="character" w:customStyle="1" w:styleId="41">
-    <w:name w:val=" Знак Знак4"/>
+    <w:name w:val="Знак Знак4"/>
     <w:semiHidden/>
     <w:locked/>
     <w:rsid w:val="00C6557D"/>
@@ -11168,7 +11041,7 @@
     </w:rPr>
   </w:style>
   <w:style w:type="character" w:customStyle="1" w:styleId="23">
-    <w:name w:val=" Знак Знак2"/>
+    <w:name w:val="Знак Знак2"/>
     <w:semiHidden/>
     <w:locked/>
     <w:rsid w:val="00BA3ECC"/>
@@ -11240,6 +11113,7 @@
     <w:rPr>
       <w:rFonts w:ascii="Cambria" w:hAnsi="Cambria"/>
       <w:szCs w:val="24"/>
+      <w:lang/>
     </w:rPr>
   </w:style>
   <w:style w:type="character" w:customStyle="1" w:styleId="af3">
@@ -11387,6 +11261,7 @@
     <w:rPr>
       <w:b/>
       <w:bCs/>
+      <w:lang/>
     </w:rPr>
   </w:style>
   <w:style w:type="character" w:customStyle="1" w:styleId="afb">
@@ -11454,7 +11329,7 @@
     </a:clrScheme>
     <a:fontScheme name="Стандартная">
       <a:majorFont>
-        <a:latin typeface="Calibri Light" panose="020F0302020204030204"/>
+        <a:latin typeface="Calibri Light"/>
         <a:ea typeface=""/>
         <a:cs typeface=""/>
         <a:font script="Jpan" typeface="ＭＳ ゴシック"/>
@@ -11489,7 +11364,7 @@
         <a:font script="Geor" typeface="Sylfaen"/>
       </a:majorFont>
       <a:minorFont>
-        <a:latin typeface="Calibri" panose="020F0502020204030204"/>
+        <a:latin typeface="Calibri"/>
         <a:ea typeface=""/>
         <a:cs typeface=""/>
         <a:font script="Jpan" typeface="ＭＳ 明朝"/>
@@ -11666,7 +11541,7 @@
   <a:extraClrSchemeLst/>
   <a:extLst>
     <a:ext uri="{05A4C25C-085E-4340-85A3-A5531E510DB2}">
-      <thm15:themeFamily xmlns:thm15="http://schemas.microsoft.com/office/thememl/2012/main" name="Office Theme" id="{62F939B6-93AF-4DB8-9C6B-D6C7DFDC589F}" vid="{4A3C46E8-61CC-4603-A589-7422A47A8E4A}"/>
+      <thm15:themeFamily xmlns:thm15="http://schemas.microsoft.com/office/thememl/2012/main" xmlns="" name="Office Theme" id="{62F939B6-93AF-4DB8-9C6B-D6C7DFDC589F}" vid="{4A3C46E8-61CC-4603-A589-7422A47A8E4A}"/>
     </a:ext>
   </a:extLst>
 </a:theme>
@@ -11677,7 +11552,7 @@
 </file>
 
 <file path=customXml/itemProps1.xml><?xml version="1.0" encoding="utf-8"?>
-<ds:datastoreItem xmlns:ds="http://schemas.openxmlformats.org/officeDocument/2006/customXml" ds:itemID="{93E5BF99-3D5C-4FF2-950A-2BC89008B4E3}">
+<ds:datastoreItem xmlns:ds="http://schemas.openxmlformats.org/officeDocument/2006/customXml" ds:itemID="{9A12F2EE-D8B7-43B7-9854-2A479B2690FE}">
   <ds:schemaRefs>
     <ds:schemaRef ds:uri="http://schemas.openxmlformats.org/officeDocument/2006/bibliography"/>
   </ds:schemaRefs>

</xml_diff>